<commit_message>
finalizar tarea base de datos ADN
</commit_message>
<xml_diff>
--- a/Week2/Informe_Tarea_BiologiaMolecular.docx
+++ b/Week2/Informe_Tarea_BiologiaMolecular.docx
@@ -359,6 +359,7 @@
           <w:rFonts w:ascii="Calibri" w:hAnsi="Calibri" w:cs="Calibri"/>
           <w:sz w:val="24"/>
           <w:szCs w:val="24"/>
+          <w:lang w:val="es-CO"/>
         </w:rPr>
         <w:t xml:space="preserve">. </w:t>
       </w:r>
@@ -371,16 +372,29 @@
         </w:rPr>
         <w:t xml:space="preserve">En el sitio web de </w:t>
       </w:r>
-      <w:r>
-        <w:rPr>
-          <w:rFonts w:ascii="Calibri" w:hAnsi="Calibri" w:cs="Calibri"/>
-          <w:i/>
-          <w:iCs/>
-          <w:sz w:val="24"/>
-          <w:szCs w:val="24"/>
-          <w:lang w:val="es-CO"/>
-        </w:rPr>
-        <w:t>National Center for Biotechnology Information</w:t>
+      <w:proofErr w:type="spellStart"/>
+      <w:r>
+        <w:rPr>
+          <w:rFonts w:ascii="Calibri" w:hAnsi="Calibri" w:cs="Calibri"/>
+          <w:i/>
+          <w:iCs/>
+          <w:sz w:val="24"/>
+          <w:szCs w:val="24"/>
+          <w:lang w:val="es-CO"/>
+        </w:rPr>
+        <w:t>National</w:t>
+      </w:r>
+      <w:proofErr w:type="spellEnd"/>
+      <w:r>
+        <w:rPr>
+          <w:rFonts w:ascii="Calibri" w:hAnsi="Calibri" w:cs="Calibri"/>
+          <w:i/>
+          <w:iCs/>
+          <w:sz w:val="24"/>
+          <w:szCs w:val="24"/>
+          <w:lang w:val="es-CO"/>
+        </w:rPr>
+        <w:t xml:space="preserve"> Center for Biotechnology Information</w:t>
       </w:r>
       <w:r>
         <w:rPr>
@@ -448,6 +462,7 @@
               <w:rFonts w:ascii="Calibri" w:hAnsi="Calibri" w:cs="Calibri"/>
               <w:sz w:val="24"/>
               <w:szCs w:val="24"/>
+              <w:lang w:val="es-CO"/>
             </w:rPr>
             <w:instrText xml:space="preserve">CITATION Nat \l 1033 </w:instrText>
           </w:r>
@@ -466,6 +481,7 @@
               <w:noProof/>
               <w:sz w:val="24"/>
               <w:szCs w:val="24"/>
+              <w:lang w:val="es-CO"/>
             </w:rPr>
             <w:t>[2]</w:t>
           </w:r>
@@ -793,6 +809,7 @@
       <w:r>
         <w:rPr>
           <w:rFonts w:ascii="Calibri" w:hAnsi="Calibri" w:cs="Calibri"/>
+          <w:noProof/>
           <w:sz w:val="24"/>
           <w:szCs w:val="24"/>
           <w:lang w:val="es-CO"/>
@@ -914,40 +931,28 @@
           <w:szCs w:val="24"/>
           <w:lang w:val="es-CO"/>
         </w:rPr>
-        <w:t xml:space="preserve">Para el caso de </w:t>
-      </w:r>
-      <w:r>
-        <w:rPr>
-          <w:rFonts w:ascii="Calibri" w:hAnsi="Calibri" w:cs="Calibri"/>
-          <w:i/>
-          <w:iCs/>
-          <w:sz w:val="24"/>
-          <w:szCs w:val="24"/>
-          <w:lang w:val="es-CO"/>
-        </w:rPr>
-        <w:t>Uniprot</w:t>
-      </w:r>
-      <w:r>
-        <w:rPr>
-          <w:rFonts w:ascii="Calibri" w:hAnsi="Calibri" w:cs="Calibri"/>
-          <w:i/>
-          <w:iCs/>
-          <w:sz w:val="24"/>
-          <w:szCs w:val="24"/>
-          <w:lang w:val="es-CO"/>
-        </w:rPr>
-        <w:t xml:space="preserve">, </w:t>
-      </w:r>
-      <w:r>
-        <w:rPr>
-          <w:rFonts w:ascii="Calibri" w:hAnsi="Calibri" w:cs="Calibri"/>
-          <w:sz w:val="24"/>
-          <w:szCs w:val="24"/>
-          <w:lang w:val="es-CO"/>
-        </w:rPr>
-        <w:t xml:space="preserve">se ejecuta </w:t>
-      </w:r>
-      <w:proofErr w:type="spellStart"/>
+        <w:t xml:space="preserve">Para garantizar que solo se retornaran secuencias de ARN maduro, se ejecutó el programa </w:t>
+      </w:r>
+      <w:r>
+        <w:rPr>
+          <w:rFonts w:ascii="Calibri" w:hAnsi="Calibri" w:cs="Calibri"/>
+          <w:i/>
+          <w:iCs/>
+          <w:sz w:val="24"/>
+          <w:szCs w:val="24"/>
+          <w:lang w:val="es-CO"/>
+        </w:rPr>
+        <w:t>BLAST</w:t>
+      </w:r>
+      <w:r>
+        <w:rPr>
+          <w:rFonts w:ascii="Calibri" w:hAnsi="Calibri" w:cs="Calibri"/>
+          <w:sz w:val="24"/>
+          <w:szCs w:val="24"/>
+          <w:lang w:val="es-CO"/>
+        </w:rPr>
+        <w:t xml:space="preserve"> con la base de datos </w:t>
+      </w:r>
       <w:r>
         <w:rPr>
           <w:rFonts w:ascii="Calibri" w:hAnsi="Calibri" w:cs="Calibri"/>
@@ -959,9 +964,8 @@
           <w:szCs w:val="24"/>
           <w:lang w:val="es-CO"/>
         </w:rPr>
-        <w:t>blastx</w:t>
-      </w:r>
-      <w:proofErr w:type="spellEnd"/>
+        <w:t>refseq_rna</w:t>
+      </w:r>
       <w:r>
         <w:rPr>
           <w:rFonts w:ascii="Calibri" w:hAnsi="Calibri" w:cs="Calibri"/>
@@ -982,7 +986,147 @@
           <w:szCs w:val="24"/>
           <w:lang w:val="es-CO"/>
         </w:rPr>
-        <w:t xml:space="preserve">con la base de datos </w:t>
+        <w:t xml:space="preserve">que corresponde a una colección de secuencias de ADN </w:t>
+      </w:r>
+      <w:r>
+        <w:rPr>
+          <w:rFonts w:ascii="Calibri" w:hAnsi="Calibri" w:cs="Calibri"/>
+          <w:sz w:val="24"/>
+          <w:szCs w:val="24"/>
+          <w:lang w:val="es-CO"/>
+        </w:rPr>
+        <w:t xml:space="preserve">comprensiva y poco redundante. </w:t>
+      </w:r>
+      <w:sdt>
+        <w:sdtPr>
+          <w:rPr>
+            <w:rFonts w:ascii="Calibri" w:hAnsi="Calibri" w:cs="Calibri"/>
+            <w:sz w:val="24"/>
+            <w:szCs w:val="24"/>
+            <w:lang w:val="es-CO"/>
+          </w:rPr>
+          <w:id w:val="-470683969"/>
+          <w:citation/>
+        </w:sdtPr>
+        <w:sdtContent>
+          <w:r>
+            <w:rPr>
+              <w:rFonts w:ascii="Calibri" w:hAnsi="Calibri" w:cs="Calibri"/>
+              <w:sz w:val="24"/>
+              <w:szCs w:val="24"/>
+              <w:lang w:val="es-CO"/>
+            </w:rPr>
+            <w:fldChar w:fldCharType="begin"/>
+          </w:r>
+          <w:r>
+            <w:rPr>
+              <w:rFonts w:ascii="Calibri" w:hAnsi="Calibri" w:cs="Calibri"/>
+              <w:sz w:val="24"/>
+              <w:szCs w:val="24"/>
+            </w:rPr>
+            <w:instrText xml:space="preserve"> CITATION Nat1 \l 1033 </w:instrText>
+          </w:r>
+          <w:r>
+            <w:rPr>
+              <w:rFonts w:ascii="Calibri" w:hAnsi="Calibri" w:cs="Calibri"/>
+              <w:sz w:val="24"/>
+              <w:szCs w:val="24"/>
+              <w:lang w:val="es-CO"/>
+            </w:rPr>
+            <w:fldChar w:fldCharType="separate"/>
+          </w:r>
+          <w:r>
+            <w:rPr>
+              <w:rFonts w:ascii="Calibri" w:hAnsi="Calibri" w:cs="Calibri"/>
+              <w:noProof/>
+              <w:sz w:val="24"/>
+              <w:szCs w:val="24"/>
+              <w:lang w:val="es-CO"/>
+            </w:rPr>
+            <w:t>[3]</w:t>
+          </w:r>
+          <w:r>
+            <w:rPr>
+              <w:rFonts w:ascii="Calibri" w:hAnsi="Calibri" w:cs="Calibri"/>
+              <w:sz w:val="24"/>
+              <w:szCs w:val="24"/>
+              <w:lang w:val="es-CO"/>
+            </w:rPr>
+            <w:fldChar w:fldCharType="end"/>
+          </w:r>
+        </w:sdtContent>
+      </w:sdt>
+      <w:r>
+        <w:rPr>
+          <w:rFonts w:ascii="Calibri" w:hAnsi="Calibri" w:cs="Calibri"/>
+          <w:sz w:val="24"/>
+          <w:szCs w:val="24"/>
+          <w:lang w:val="es-CO"/>
+        </w:rPr>
+        <w:t xml:space="preserve">, se obtuvo 40 secuencias con alta similitud. </w:t>
+      </w:r>
+    </w:p>
+    <w:p>
+      <w:pPr>
+        <w:ind w:left="720"/>
+        <w:jc w:val="both"/>
+        <w:rPr>
+          <w:rFonts w:ascii="Calibri" w:hAnsi="Calibri" w:cs="Calibri"/>
+          <w:sz w:val="24"/>
+          <w:szCs w:val="24"/>
+          <w:lang w:val="es-CO"/>
+        </w:rPr>
+      </w:pPr>
+      <w:r>
+        <w:rPr>
+          <w:rFonts w:ascii="Calibri" w:hAnsi="Calibri" w:cs="Calibri"/>
+          <w:sz w:val="24"/>
+          <w:szCs w:val="24"/>
+          <w:lang w:val="es-CO"/>
+        </w:rPr>
+        <w:t>Luego, p</w:t>
+      </w:r>
+      <w:r>
+        <w:rPr>
+          <w:rFonts w:ascii="Calibri" w:hAnsi="Calibri" w:cs="Calibri"/>
+          <w:sz w:val="24"/>
+          <w:szCs w:val="24"/>
+          <w:lang w:val="es-CO"/>
+        </w:rPr>
+        <w:t xml:space="preserve">ara el caso de </w:t>
+      </w:r>
+      <w:proofErr w:type="spellStart"/>
+      <w:r>
+        <w:rPr>
+          <w:rFonts w:ascii="Calibri" w:hAnsi="Calibri" w:cs="Calibri"/>
+          <w:i/>
+          <w:iCs/>
+          <w:sz w:val="24"/>
+          <w:szCs w:val="24"/>
+          <w:lang w:val="es-CO"/>
+        </w:rPr>
+        <w:t>Uniprot</w:t>
+      </w:r>
+      <w:proofErr w:type="spellEnd"/>
+      <w:r>
+        <w:rPr>
+          <w:rFonts w:ascii="Calibri" w:hAnsi="Calibri" w:cs="Calibri"/>
+          <w:i/>
+          <w:iCs/>
+          <w:sz w:val="24"/>
+          <w:szCs w:val="24"/>
+          <w:lang w:val="es-CO"/>
+        </w:rPr>
+        <w:t xml:space="preserve">, </w:t>
+      </w:r>
+      <w:r>
+        <w:rPr>
+          <w:rFonts w:ascii="Calibri" w:hAnsi="Calibri" w:cs="Calibri"/>
+          <w:sz w:val="24"/>
+          <w:szCs w:val="24"/>
+          <w:lang w:val="es-CO"/>
+        </w:rPr>
+        <w:t xml:space="preserve">se ejecuta </w:t>
       </w:r>
       <w:proofErr w:type="spellStart"/>
       <w:r>
@@ -996,7 +1140,7 @@
           <w:szCs w:val="24"/>
           <w:lang w:val="es-CO"/>
         </w:rPr>
-        <w:t>uniprotkb_refprotswissprot</w:t>
+        <w:t>blastx</w:t>
       </w:r>
       <w:proofErr w:type="spellEnd"/>
       <w:r>
@@ -1019,25 +1163,7 @@
           <w:szCs w:val="24"/>
           <w:lang w:val="es-CO"/>
         </w:rPr>
-        <w:t>con el t</w:t>
-      </w:r>
-      <w:r>
-        <w:rPr>
-          <w:rFonts w:ascii="Calibri" w:hAnsi="Calibri" w:cs="Calibri"/>
-          <w:sz w:val="24"/>
-          <w:szCs w:val="24"/>
-          <w:lang w:val="es-CO"/>
-        </w:rPr>
-        <w:t>i</w:t>
-      </w:r>
-      <w:r>
-        <w:rPr>
-          <w:rFonts w:ascii="Calibri" w:hAnsi="Calibri" w:cs="Calibri"/>
-          <w:sz w:val="24"/>
-          <w:szCs w:val="24"/>
-          <w:lang w:val="es-CO"/>
-        </w:rPr>
-        <w:t xml:space="preserve">po </w:t>
+        <w:t xml:space="preserve">con la base de datos </w:t>
       </w:r>
       <w:proofErr w:type="spellStart"/>
       <w:r>
@@ -1051,6 +1177,61 @@
           <w:szCs w:val="24"/>
           <w:lang w:val="es-CO"/>
         </w:rPr>
+        <w:t>uniprotkb_refprotswissprot</w:t>
+      </w:r>
+      <w:proofErr w:type="spellEnd"/>
+      <w:r>
+        <w:rPr>
+          <w:rFonts w:ascii="Calibri" w:hAnsi="Calibri" w:cs="Calibri"/>
+          <w:b/>
+          <w:bCs/>
+          <w:i/>
+          <w:iCs/>
+          <w:sz w:val="24"/>
+          <w:szCs w:val="24"/>
+          <w:lang w:val="es-CO"/>
+        </w:rPr>
+        <w:t xml:space="preserve"> </w:t>
+      </w:r>
+      <w:r>
+        <w:rPr>
+          <w:rFonts w:ascii="Calibri" w:hAnsi="Calibri" w:cs="Calibri"/>
+          <w:sz w:val="24"/>
+          <w:szCs w:val="24"/>
+          <w:lang w:val="es-CO"/>
+        </w:rPr>
+        <w:t>con el t</w:t>
+      </w:r>
+      <w:r>
+        <w:rPr>
+          <w:rFonts w:ascii="Calibri" w:hAnsi="Calibri" w:cs="Calibri"/>
+          <w:sz w:val="24"/>
+          <w:szCs w:val="24"/>
+          <w:lang w:val="es-CO"/>
+        </w:rPr>
+        <w:t>i</w:t>
+      </w:r>
+      <w:r>
+        <w:rPr>
+          <w:rFonts w:ascii="Calibri" w:hAnsi="Calibri" w:cs="Calibri"/>
+          <w:sz w:val="24"/>
+          <w:szCs w:val="24"/>
+          <w:lang w:val="es-CO"/>
+        </w:rPr>
+        <w:t xml:space="preserve">po </w:t>
+      </w:r>
+      <w:proofErr w:type="spellStart"/>
+      <w:r>
+        <w:rPr>
+          <w:rFonts w:ascii="Calibri" w:hAnsi="Calibri" w:cs="Calibri"/>
+          <w:b/>
+          <w:bCs/>
+          <w:i/>
+          <w:iCs/>
+          <w:sz w:val="24"/>
+          <w:szCs w:val="24"/>
+          <w:lang w:val="es-CO"/>
+        </w:rPr>
         <w:t>dna</w:t>
       </w:r>
       <w:proofErr w:type="spellEnd"/>
@@ -1090,6 +1271,7 @@
       <w:r>
         <w:rPr>
           <w:rFonts w:ascii="Calibri" w:hAnsi="Calibri" w:cs="Calibri"/>
+          <w:noProof/>
           <w:sz w:val="24"/>
           <w:szCs w:val="24"/>
           <w:lang w:val="es-CO"/>
@@ -1166,6 +1348,175 @@
           <w:lang w:val="es-CO"/>
         </w:rPr>
       </w:pPr>
+    </w:p>
+    <w:p>
+      <w:pPr>
+        <w:ind w:left="720"/>
+        <w:rPr>
+          <w:rFonts w:ascii="Calibri" w:hAnsi="Calibri" w:cs="Calibri"/>
+          <w:sz w:val="24"/>
+          <w:szCs w:val="24"/>
+          <w:lang w:val="es-CO"/>
+        </w:rPr>
+      </w:pPr>
+      <w:r>
+        <w:rPr>
+          <w:rFonts w:ascii="Calibri" w:hAnsi="Calibri" w:cs="Calibri"/>
+          <w:sz w:val="24"/>
+          <w:szCs w:val="24"/>
+          <w:lang w:val="es-CO"/>
+        </w:rPr>
+        <w:t xml:space="preserve">Finalmente, en la plataforma de </w:t>
+      </w:r>
+      <w:r>
+        <w:rPr>
+          <w:rFonts w:ascii="Calibri" w:hAnsi="Calibri" w:cs="Calibri"/>
+          <w:i/>
+          <w:iCs/>
+          <w:sz w:val="24"/>
+          <w:szCs w:val="24"/>
+          <w:lang w:val="es-CO"/>
+        </w:rPr>
+        <w:t xml:space="preserve">Phytozome </w:t>
+      </w:r>
+      <w:r>
+        <w:rPr>
+          <w:rFonts w:ascii="Calibri" w:hAnsi="Calibri" w:cs="Calibri"/>
+          <w:sz w:val="24"/>
+          <w:szCs w:val="24"/>
+          <w:lang w:val="es-CO"/>
+        </w:rPr>
+        <w:t xml:space="preserve">se corrió el algoritmo BLAST para genomas de tipo </w:t>
+      </w:r>
+      <w:proofErr w:type="spellStart"/>
+      <w:r>
+        <w:rPr>
+          <w:rFonts w:ascii="Calibri" w:hAnsi="Calibri" w:cs="Calibri"/>
+          <w:b/>
+          <w:bCs/>
+          <w:i/>
+          <w:iCs/>
+          <w:sz w:val="24"/>
+          <w:szCs w:val="24"/>
+          <w:lang w:val="es-CO"/>
+        </w:rPr>
+        <w:t>blastn</w:t>
+      </w:r>
+      <w:proofErr w:type="spellEnd"/>
+      <w:r>
+        <w:rPr>
+          <w:rFonts w:ascii="Calibri" w:hAnsi="Calibri" w:cs="Calibri"/>
+          <w:b/>
+          <w:bCs/>
+          <w:i/>
+          <w:iCs/>
+          <w:sz w:val="24"/>
+          <w:szCs w:val="24"/>
+          <w:lang w:val="es-CO"/>
+        </w:rPr>
+        <w:t xml:space="preserve">. </w:t>
+      </w:r>
+    </w:p>
+    <w:p>
+      <w:pPr>
+        <w:ind w:left="720"/>
+        <w:jc w:val="center"/>
+        <w:rPr>
+          <w:rFonts w:ascii="Calibri" w:hAnsi="Calibri" w:cs="Calibri"/>
+          <w:sz w:val="24"/>
+          <w:szCs w:val="24"/>
+          <w:lang w:val="es-CO"/>
+        </w:rPr>
+      </w:pPr>
+      <w:r>
+        <w:rPr>
+          <w:rFonts w:ascii="Calibri" w:hAnsi="Calibri" w:cs="Calibri"/>
+          <w:sz w:val="24"/>
+          <w:szCs w:val="24"/>
+          <w:lang w:val="es-CO"/>
+        </w:rPr>
+        <w:drawing>
+          <wp:inline distT="0" distB="0" distL="0" distR="0" wp14:anchorId="7D50AD08" wp14:editId="42C1424A">
+            <wp:extent cx="3235825" cy="1590675"/>
+            <wp:effectExtent l="0" t="0" r="3175" b="0"/>
+            <wp:docPr id="309697641" name="Picture 1"/>
+            <wp:cNvGraphicFramePr>
+              <a:graphicFrameLocks xmlns:a="http://schemas.openxmlformats.org/drawingml/2006/main" noChangeAspect="1"/>
+            </wp:cNvGraphicFramePr>
+            <a:graphic xmlns:a="http://schemas.openxmlformats.org/drawingml/2006/main">
+              <a:graphicData uri="http://schemas.openxmlformats.org/drawingml/2006/picture">
+                <pic:pic xmlns:pic="http://schemas.openxmlformats.org/drawingml/2006/picture">
+                  <pic:nvPicPr>
+                    <pic:cNvPr id="309697641" name=""/>
+                    <pic:cNvPicPr/>
+                  </pic:nvPicPr>
+                  <pic:blipFill>
+                    <a:blip r:embed="rId9"/>
+                    <a:stretch>
+                      <a:fillRect/>
+                    </a:stretch>
+                  </pic:blipFill>
+                  <pic:spPr>
+                    <a:xfrm>
+                      <a:off x="0" y="0"/>
+                      <a:ext cx="3241247" cy="1593340"/>
+                    </a:xfrm>
+                    <a:prstGeom prst="rect">
+                      <a:avLst/>
+                    </a:prstGeom>
+                  </pic:spPr>
+                </pic:pic>
+              </a:graphicData>
+            </a:graphic>
+          </wp:inline>
+        </w:drawing>
+      </w:r>
+    </w:p>
+    <w:p>
+      <w:pPr>
+        <w:ind w:left="720"/>
+        <w:jc w:val="center"/>
+        <w:rPr>
+          <w:rFonts w:ascii="Calibri" w:hAnsi="Calibri" w:cs="Calibri"/>
+          <w:i/>
+          <w:iCs/>
+          <w:sz w:val="20"/>
+          <w:szCs w:val="20"/>
+          <w:lang w:val="es-CO"/>
+        </w:rPr>
+      </w:pPr>
+      <w:r>
+        <w:rPr>
+          <w:rFonts w:ascii="Calibri" w:hAnsi="Calibri" w:cs="Calibri"/>
+          <w:sz w:val="20"/>
+          <w:szCs w:val="20"/>
+          <w:lang w:val="es-CO"/>
+        </w:rPr>
+        <w:t xml:space="preserve">Figura 3. Ejecución BLAST en </w:t>
+      </w:r>
+      <w:r>
+        <w:rPr>
+          <w:rFonts w:ascii="Calibri" w:hAnsi="Calibri" w:cs="Calibri"/>
+          <w:i/>
+          <w:iCs/>
+          <w:sz w:val="20"/>
+          <w:szCs w:val="20"/>
+          <w:lang w:val="es-CO"/>
+        </w:rPr>
+        <w:t>Phytozome.</w:t>
+      </w:r>
+    </w:p>
+    <w:p>
+      <w:pPr>
+        <w:ind w:left="720"/>
+        <w:jc w:val="both"/>
+        <w:rPr>
+          <w:rFonts w:ascii="Calibri" w:hAnsi="Calibri" w:cs="Calibri"/>
+          <w:sz w:val="24"/>
+          <w:szCs w:val="24"/>
+          <w:lang w:val="es-CO"/>
+        </w:rPr>
+      </w:pPr>
       <w:r>
         <w:rPr>
           <w:rFonts w:ascii="Calibri" w:hAnsi="Calibri" w:cs="Calibri"/>
@@ -1194,6 +1545,68 @@
           <w:lang w:val="es-CO"/>
         </w:rPr>
         <w:t>, con múltiples cabeceras indicando la información de la secuencia.</w:t>
+      </w:r>
+      <w:r>
+        <w:rPr>
+          <w:rFonts w:ascii="Calibri" w:hAnsi="Calibri" w:cs="Calibri"/>
+          <w:sz w:val="24"/>
+          <w:szCs w:val="24"/>
+          <w:lang w:val="es-CO"/>
+        </w:rPr>
+        <w:t xml:space="preserve"> Se hizo uso de otros programas bioinformáticos como </w:t>
+      </w:r>
+      <w:proofErr w:type="spellStart"/>
+      <w:r>
+        <w:rPr>
+          <w:rFonts w:ascii="Calibri" w:hAnsi="Calibri" w:cs="Calibri"/>
+          <w:i/>
+          <w:iCs/>
+          <w:sz w:val="24"/>
+          <w:szCs w:val="24"/>
+          <w:lang w:val="es-CO"/>
+        </w:rPr>
+        <w:t>mview</w:t>
+      </w:r>
+      <w:proofErr w:type="spellEnd"/>
+      <w:r>
+        <w:rPr>
+          <w:rFonts w:ascii="Calibri" w:hAnsi="Calibri" w:cs="Calibri"/>
+          <w:i/>
+          <w:iCs/>
+          <w:sz w:val="24"/>
+          <w:szCs w:val="24"/>
+          <w:lang w:val="es-CO"/>
+        </w:rPr>
+        <w:t xml:space="preserve"> </w:t>
+      </w:r>
+      <w:r>
+        <w:rPr>
+          <w:rFonts w:ascii="Calibri" w:hAnsi="Calibri" w:cs="Calibri"/>
+          <w:sz w:val="24"/>
+          <w:szCs w:val="24"/>
+          <w:lang w:val="es-CO"/>
+        </w:rPr>
+        <w:t xml:space="preserve">para convertir la salida BLAST en formato FASTA </w:t>
+      </w:r>
+      <w:proofErr w:type="spellStart"/>
+      <w:r>
+        <w:rPr>
+          <w:rFonts w:ascii="Calibri" w:hAnsi="Calibri" w:cs="Calibri"/>
+          <w:sz w:val="24"/>
+          <w:szCs w:val="24"/>
+          <w:lang w:val="es-CO"/>
+        </w:rPr>
+        <w:t>segun</w:t>
+      </w:r>
+      <w:proofErr w:type="spellEnd"/>
+      <w:r>
+        <w:rPr>
+          <w:rFonts w:ascii="Calibri" w:hAnsi="Calibri" w:cs="Calibri"/>
+          <w:sz w:val="24"/>
+          <w:szCs w:val="24"/>
+          <w:lang w:val="es-CO"/>
+        </w:rPr>
+        <w:t xml:space="preserve"> los formatos retornados por las distintas plataformas.</w:t>
       </w:r>
     </w:p>
     <w:p>
@@ -1217,6 +1630,7 @@
           <w:szCs w:val="24"/>
           <w:lang w:val="es-CO"/>
         </w:rPr>
+        <w:lastRenderedPageBreak/>
         <w:t>Se creo un programa</w:t>
       </w:r>
       <w:r>
@@ -1370,19 +1784,7 @@
           <w:szCs w:val="24"/>
           <w:lang w:val="es-CO"/>
         </w:rPr>
-        <w:t>ATGTCGGCTC</w:t>
-      </w:r>
-      <w:r>
-        <w:rPr>
-          <w:rFonts w:ascii="Calibri" w:hAnsi="Calibri" w:cs="Calibri"/>
-          <w:i/>
-          <w:iCs/>
-          <w:color w:val="808080" w:themeColor="background1" w:themeShade="80"/>
-          <w:sz w:val="24"/>
-          <w:szCs w:val="24"/>
-          <w:lang w:val="es-CO"/>
-        </w:rPr>
-        <w:t>…</w:t>
+        <w:t>ATGTCGGCTC…</w:t>
       </w:r>
     </w:p>
     <w:p>
@@ -1436,19 +1838,7 @@
           <w:szCs w:val="24"/>
           <w:lang w:val="es-CO"/>
         </w:rPr>
-        <w:t>TCGGTACGAC</w:t>
-      </w:r>
-      <w:r>
-        <w:rPr>
-          <w:rFonts w:ascii="Calibri" w:hAnsi="Calibri" w:cs="Calibri"/>
-          <w:i/>
-          <w:iCs/>
-          <w:color w:val="808080" w:themeColor="background1" w:themeShade="80"/>
-          <w:sz w:val="24"/>
-          <w:szCs w:val="24"/>
-          <w:lang w:val="es-CO"/>
-        </w:rPr>
-        <w:t>…</w:t>
+        <w:t>TCGGTACGAC…</w:t>
       </w:r>
     </w:p>
     <w:p>
@@ -1502,30 +1892,7 @@
           <w:lang w:val="es-CO"/>
         </w:rPr>
         <w:tab/>
-      </w:r>
-      <w:r>
-        <w:rPr>
-          <w:rFonts w:ascii="Calibri" w:hAnsi="Calibri" w:cs="Calibri"/>
-          <w:i/>
-          <w:iCs/>
-          <w:color w:val="808080" w:themeColor="background1" w:themeShade="80"/>
-          <w:sz w:val="24"/>
-          <w:szCs w:val="24"/>
-          <w:lang w:val="es-CO"/>
-        </w:rPr>
-        <w:t>TGCTCCTTGA</w:t>
-      </w:r>
-      <w:r>
-        <w:rPr>
-          <w:rFonts w:ascii="Calibri" w:hAnsi="Calibri" w:cs="Calibri"/>
-          <w:i/>
-          <w:iCs/>
-          <w:color w:val="808080" w:themeColor="background1" w:themeShade="80"/>
-          <w:sz w:val="24"/>
-          <w:szCs w:val="24"/>
-          <w:lang w:val="es-CO"/>
-        </w:rPr>
-        <w:t>…</w:t>
+        <w:t>TGCTCCTTGA…</w:t>
       </w:r>
     </w:p>
     <w:p>
@@ -1546,6 +1913,7 @@
       <w:pPr>
         <w:spacing w:after="0"/>
         <w:ind w:left="720"/>
+        <w:jc w:val="both"/>
         <w:rPr>
           <w:rFonts w:ascii="Calibri" w:hAnsi="Calibri" w:cs="Calibri"/>
           <w:sz w:val="24"/>
@@ -1644,6 +2012,7 @@
       <w:pPr>
         <w:spacing w:after="0"/>
         <w:ind w:left="720"/>
+        <w:jc w:val="both"/>
         <w:rPr>
           <w:rFonts w:ascii="Calibri" w:hAnsi="Calibri" w:cs="Calibri"/>
           <w:sz w:val="24"/>
@@ -1656,6 +2025,7 @@
       <w:pPr>
         <w:spacing w:after="0"/>
         <w:ind w:left="720"/>
+        <w:jc w:val="both"/>
         <w:rPr>
           <w:rFonts w:ascii="Calibri" w:eastAsiaTheme="minorEastAsia" w:hAnsi="Calibri" w:cs="Calibri"/>
           <w:sz w:val="24"/>
@@ -1746,6 +2116,7 @@
       <w:pPr>
         <w:spacing w:after="0"/>
         <w:ind w:left="720"/>
+        <w:jc w:val="both"/>
         <w:rPr>
           <w:rFonts w:ascii="Calibri" w:eastAsiaTheme="minorEastAsia" w:hAnsi="Calibri" w:cs="Calibri"/>
           <w:sz w:val="24"/>
@@ -1758,6 +2129,7 @@
       <w:pPr>
         <w:spacing w:after="0"/>
         <w:ind w:left="720"/>
+        <w:jc w:val="both"/>
         <w:rPr>
           <w:rFonts w:ascii="Calibri" w:eastAsiaTheme="minorEastAsia" w:hAnsi="Calibri" w:cs="Calibri"/>
           <w:sz w:val="24"/>
@@ -1772,7 +2144,25 @@
           <w:szCs w:val="24"/>
           <w:lang w:val="es-CO"/>
         </w:rPr>
-        <w:t>El código fuente contiene instrucciones más detalladas de como ejecutar el programa.</w:t>
+        <w:t xml:space="preserve">El </w:t>
+      </w:r>
+      <w:r>
+        <w:rPr>
+          <w:rFonts w:ascii="Calibri" w:eastAsiaTheme="minorEastAsia" w:hAnsi="Calibri" w:cs="Calibri"/>
+          <w:sz w:val="24"/>
+          <w:szCs w:val="24"/>
+          <w:lang w:val="es-CO"/>
+        </w:rPr>
+        <w:t xml:space="preserve">readme que acompaña el </w:t>
+      </w:r>
+      <w:r>
+        <w:rPr>
+          <w:rFonts w:ascii="Calibri" w:eastAsiaTheme="minorEastAsia" w:hAnsi="Calibri" w:cs="Calibri"/>
+          <w:sz w:val="24"/>
+          <w:szCs w:val="24"/>
+          <w:lang w:val="es-CO"/>
+        </w:rPr>
+        <w:t>código fuente contiene instrucciones más detalladas de como ejecutar el programa.</w:t>
       </w:r>
     </w:p>
     <w:p>
@@ -1795,6 +2185,7 @@
           <w:numId w:val="1"/>
         </w:numPr>
         <w:spacing w:after="0"/>
+        <w:jc w:val="both"/>
         <w:rPr>
           <w:rFonts w:ascii="Calibri" w:hAnsi="Calibri" w:cs="Calibri"/>
           <w:sz w:val="24"/>
@@ -1927,8 +2318,9 @@
           <w:szCs w:val="24"/>
           <w:lang w:val="es-CO"/>
         </w:rPr>
-        <w:t>-out</w:t>
-      </w:r>
+        <w:t>-</w:t>
+      </w:r>
+      <w:proofErr w:type="gramStart"/>
       <w:r>
         <w:rPr>
           <w:rFonts w:ascii="Calibri" w:hAnsi="Calibri" w:cs="Calibri"/>
@@ -1940,7 +2332,7 @@
           <w:szCs w:val="24"/>
           <w:lang w:val="es-CO"/>
         </w:rPr>
-        <w:t>.fa</w:t>
+        <w:t>out</w:t>
       </w:r>
       <w:r>
         <w:rPr>
@@ -1953,17 +2345,9 @@
           <w:szCs w:val="24"/>
           <w:lang w:val="es-CO"/>
         </w:rPr>
-        <w:t xml:space="preserve">, </w:t>
-      </w:r>
-      <w:r>
-        <w:rPr>
-          <w:rFonts w:ascii="Calibri" w:hAnsi="Calibri" w:cs="Calibri"/>
-          <w:sz w:val="24"/>
-          <w:szCs w:val="24"/>
-          <w:lang w:val="es-CO"/>
-        </w:rPr>
-        <w:t xml:space="preserve">y retorna un archivo </w:t>
-      </w:r>
+        <w:t>.fa</w:t>
+      </w:r>
+      <w:proofErr w:type="gramEnd"/>
       <w:r>
         <w:rPr>
           <w:rFonts w:ascii="Calibri" w:hAnsi="Calibri" w:cs="Calibri"/>
@@ -1975,6 +2359,28 @@
           <w:szCs w:val="24"/>
           <w:lang w:val="es-CO"/>
         </w:rPr>
+        <w:t xml:space="preserve">, </w:t>
+      </w:r>
+      <w:r>
+        <w:rPr>
+          <w:rFonts w:ascii="Calibri" w:hAnsi="Calibri" w:cs="Calibri"/>
+          <w:sz w:val="24"/>
+          <w:szCs w:val="24"/>
+          <w:lang w:val="es-CO"/>
+        </w:rPr>
+        <w:t xml:space="preserve">y retorna un archivo </w:t>
+      </w:r>
+      <w:r>
+        <w:rPr>
+          <w:rFonts w:ascii="Calibri" w:hAnsi="Calibri" w:cs="Calibri"/>
+          <w:b/>
+          <w:bCs/>
+          <w:i/>
+          <w:iCs/>
+          <w:sz w:val="24"/>
+          <w:szCs w:val="24"/>
+          <w:lang w:val="es-CO"/>
+        </w:rPr>
         <w:t>GBSSI_amicds-out.fa</w:t>
       </w:r>
       <w:r>
@@ -1984,18 +2390,205 @@
           <w:szCs w:val="24"/>
           <w:lang w:val="es-CO"/>
         </w:rPr>
-        <w:t xml:space="preserve">, donde cada </w:t>
-      </w:r>
-      <w:r>
-        <w:rPr>
-          <w:rFonts w:ascii="Calibri" w:hAnsi="Calibri" w:cs="Calibri"/>
-          <w:sz w:val="24"/>
-          <w:szCs w:val="24"/>
-          <w:lang w:val="es-CO"/>
-        </w:rPr>
-        <w:lastRenderedPageBreak/>
-        <w:t>cabecera describe la secuencia de aminoácidos que representan la traducción a proteína de las secuencias de nucleótidos correspondientes.</w:t>
-      </w:r>
+        <w:t>, donde cada cabecera describe la secuencia de aminoácidos que representan la traducción a proteína de las secuencias de nucleótidos correspondientes.</w:t>
+      </w:r>
+      <w:r>
+        <w:rPr>
+          <w:rFonts w:ascii="Calibri" w:hAnsi="Calibri" w:cs="Calibri"/>
+          <w:sz w:val="24"/>
+          <w:szCs w:val="24"/>
+          <w:lang w:val="es-CO"/>
+        </w:rPr>
+        <w:t xml:space="preserve"> Este programa contiene pasos tanto para transcribir la secuencia de ADN en una secuencia de ARN, para posteriormente hacer la traducción a las secuencias de proteínas teniendo en cuenta los codones de inicio y terminación. El algoritmo implementado tiene una complejidad de </w:t>
+      </w:r>
+      <m:oMath>
+        <m:r>
+          <w:rPr>
+            <w:rFonts w:ascii="Cambria Math" w:hAnsi="Cambria Math" w:cs="Calibri"/>
+            <w:sz w:val="24"/>
+            <w:szCs w:val="24"/>
+            <w:lang w:val="es-CO"/>
+          </w:rPr>
+          <m:t>O</m:t>
+        </m:r>
+        <m:d>
+          <m:dPr>
+            <m:ctrlPr>
+              <w:rPr>
+                <w:rFonts w:ascii="Cambria Math" w:hAnsi="Cambria Math" w:cs="Calibri"/>
+                <w:i/>
+                <w:sz w:val="24"/>
+                <w:szCs w:val="24"/>
+                <w:lang w:val="es-CO"/>
+              </w:rPr>
+            </m:ctrlPr>
+          </m:dPr>
+          <m:e>
+            <m:r>
+              <w:rPr>
+                <w:rFonts w:ascii="Cambria Math" w:hAnsi="Cambria Math" w:cs="Calibri"/>
+                <w:sz w:val="24"/>
+                <w:szCs w:val="24"/>
+                <w:lang w:val="es-CO"/>
+              </w:rPr>
+              <m:t>n*S</m:t>
+            </m:r>
+          </m:e>
+        </m:d>
+      </m:oMath>
+      <w:r>
+        <w:rPr>
+          <w:rFonts w:ascii="Calibri" w:eastAsiaTheme="minorEastAsia" w:hAnsi="Calibri" w:cs="Calibri"/>
+          <w:sz w:val="24"/>
+          <w:szCs w:val="24"/>
+          <w:lang w:val="es-CO"/>
+        </w:rPr>
+        <w:t xml:space="preserve"> donde </w:t>
+      </w:r>
+      <m:oMath>
+        <m:r>
+          <w:rPr>
+            <w:rFonts w:ascii="Cambria Math" w:eastAsiaTheme="minorEastAsia" w:hAnsi="Cambria Math" w:cs="Calibri"/>
+            <w:sz w:val="24"/>
+            <w:szCs w:val="24"/>
+            <w:lang w:val="es-CO"/>
+          </w:rPr>
+          <m:t>n</m:t>
+        </m:r>
+      </m:oMath>
+      <w:r>
+        <w:rPr>
+          <w:rFonts w:ascii="Calibri" w:eastAsiaTheme="minorEastAsia" w:hAnsi="Calibri" w:cs="Calibri"/>
+          <w:sz w:val="24"/>
+          <w:szCs w:val="24"/>
+          <w:lang w:val="es-CO"/>
+        </w:rPr>
+        <w:t xml:space="preserve"> equivale a la cantidad de secuencias de nucleótidos y </w:t>
+      </w:r>
+      <m:oMath>
+        <m:r>
+          <w:rPr>
+            <w:rFonts w:ascii="Cambria Math" w:eastAsiaTheme="minorEastAsia" w:hAnsi="Cambria Math" w:cs="Calibri"/>
+            <w:sz w:val="24"/>
+            <w:szCs w:val="24"/>
+            <w:lang w:val="es-CO"/>
+          </w:rPr>
+          <m:t>S</m:t>
+        </m:r>
+      </m:oMath>
+      <w:r>
+        <w:rPr>
+          <w:rFonts w:ascii="Calibri" w:eastAsiaTheme="minorEastAsia" w:hAnsi="Calibri" w:cs="Calibri"/>
+          <w:sz w:val="24"/>
+          <w:szCs w:val="24"/>
+          <w:lang w:val="es-CO"/>
+        </w:rPr>
+        <w:t xml:space="preserve"> a la secuencia </w:t>
+      </w:r>
+      <w:r>
+        <w:rPr>
+          <w:rFonts w:ascii="Calibri" w:eastAsiaTheme="minorEastAsia" w:hAnsi="Calibri" w:cs="Calibri"/>
+          <w:sz w:val="24"/>
+          <w:szCs w:val="24"/>
+          <w:lang w:val="es-CO"/>
+        </w:rPr>
+        <w:t xml:space="preserve">más </w:t>
+      </w:r>
+      <w:r>
+        <w:rPr>
+          <w:rFonts w:ascii="Calibri" w:eastAsiaTheme="minorEastAsia" w:hAnsi="Calibri" w:cs="Calibri"/>
+          <w:sz w:val="24"/>
+          <w:szCs w:val="24"/>
+          <w:lang w:val="es-CO"/>
+        </w:rPr>
+        <w:t>larga.</w:t>
+      </w:r>
+    </w:p>
+    <w:p>
+      <w:pPr>
+        <w:spacing w:after="0"/>
+        <w:jc w:val="both"/>
+        <w:rPr>
+          <w:rFonts w:ascii="Calibri" w:hAnsi="Calibri" w:cs="Calibri"/>
+          <w:sz w:val="24"/>
+          <w:szCs w:val="24"/>
+          <w:lang w:val="es-CO"/>
+        </w:rPr>
+      </w:pPr>
+    </w:p>
+    <w:p>
+      <w:pPr>
+        <w:spacing w:after="0"/>
+        <w:ind w:left="720"/>
+        <w:jc w:val="both"/>
+        <w:rPr>
+          <w:rFonts w:ascii="Calibri" w:hAnsi="Calibri" w:cs="Calibri"/>
+          <w:sz w:val="24"/>
+          <w:szCs w:val="24"/>
+          <w:lang w:val="es-CO"/>
+        </w:rPr>
+      </w:pPr>
+      <w:r>
+        <w:rPr>
+          <w:rFonts w:ascii="Calibri" w:hAnsi="Calibri" w:cs="Calibri"/>
+          <w:sz w:val="24"/>
+          <w:szCs w:val="24"/>
+          <w:lang w:val="es-CO"/>
+        </w:rPr>
+        <w:t>Para este punto, es importante notar que, aunque no haya secuencias repetidas de nucleótidos en la entrada, es posible que haya secuencias de proteínas repetidas en la salida pues, aunque las secuencias no sean idénticas, pueden contener subsecuencias iguales que correspondan al inicio y terminación de un codón. De hecho, en las pruebas realizadas se encontraron proteínas repetidas.</w:t>
+      </w:r>
+    </w:p>
+    <w:p>
+      <w:pPr>
+        <w:spacing w:after="0"/>
+        <w:ind w:left="720"/>
+        <w:jc w:val="both"/>
+        <w:rPr>
+          <w:rFonts w:ascii="Calibri" w:hAnsi="Calibri" w:cs="Calibri"/>
+          <w:sz w:val="24"/>
+          <w:szCs w:val="24"/>
+          <w:lang w:val="es-CO"/>
+        </w:rPr>
+      </w:pPr>
+    </w:p>
+    <w:p>
+      <w:pPr>
+        <w:spacing w:after="0"/>
+        <w:ind w:left="720"/>
+        <w:jc w:val="both"/>
+        <w:rPr>
+          <w:rFonts w:ascii="Calibri" w:hAnsi="Calibri" w:cs="Calibri"/>
+          <w:sz w:val="24"/>
+          <w:szCs w:val="24"/>
+          <w:lang w:val="es-CO"/>
+        </w:rPr>
+      </w:pPr>
+    </w:p>
+    <w:p>
+      <w:pPr>
+        <w:spacing w:after="0"/>
+        <w:ind w:left="720"/>
+        <w:jc w:val="both"/>
+        <w:rPr>
+          <w:rFonts w:ascii="Calibri" w:hAnsi="Calibri" w:cs="Calibri"/>
+          <w:sz w:val="24"/>
+          <w:szCs w:val="24"/>
+          <w:lang w:val="es-CO"/>
+        </w:rPr>
+      </w:pPr>
+    </w:p>
+    <w:p>
+      <w:pPr>
+        <w:spacing w:after="0"/>
+        <w:ind w:left="720"/>
+        <w:jc w:val="both"/>
+        <w:rPr>
+          <w:rFonts w:ascii="Calibri" w:hAnsi="Calibri" w:cs="Calibri"/>
+          <w:sz w:val="24"/>
+          <w:szCs w:val="24"/>
+          <w:lang w:val="es-CO"/>
+        </w:rPr>
+      </w:pPr>
     </w:p>
     <w:p>
       <w:pPr>
@@ -2011,20 +2604,18 @@
     </w:p>
     <w:sdt>
       <w:sdtPr>
+        <w:rPr>
+          <w:rFonts w:asciiTheme="minorHAnsi" w:eastAsiaTheme="minorHAnsi" w:hAnsiTheme="minorHAnsi" w:cstheme="minorBidi"/>
+          <w:color w:val="auto"/>
+          <w:sz w:val="22"/>
+          <w:szCs w:val="22"/>
+        </w:rPr>
         <w:id w:val="1704751265"/>
         <w:docPartObj>
           <w:docPartGallery w:val="Bibliographies"/>
           <w:docPartUnique/>
         </w:docPartObj>
       </w:sdtPr>
-      <w:sdtEndPr>
-        <w:rPr>
-          <w:rFonts w:asciiTheme="minorHAnsi" w:eastAsiaTheme="minorHAnsi" w:hAnsiTheme="minorHAnsi" w:cstheme="minorBidi"/>
-          <w:color w:val="auto"/>
-          <w:sz w:val="22"/>
-          <w:szCs w:val="22"/>
-        </w:rPr>
-      </w:sdtEndPr>
       <w:sdtContent>
         <w:p>
           <w:pPr>
@@ -2121,7 +2712,7 @@
               </w:tblGrid>
               <w:tr>
                 <w:trPr>
-                  <w:divId w:val="360055198"/>
+                  <w:divId w:val="710030666"/>
                   <w:tblCellSpacing w:w="15" w:type="dxa"/>
                 </w:trPr>
                 <w:tc>
@@ -2169,7 +2760,7 @@
               </w:tr>
               <w:tr>
                 <w:trPr>
-                  <w:divId w:val="360055198"/>
+                  <w:divId w:val="710030666"/>
                   <w:tblCellSpacing w:w="15" w:type="dxa"/>
                 </w:trPr>
                 <w:tc>
@@ -2213,10 +2804,56 @@
                   </w:p>
                 </w:tc>
               </w:tr>
+              <w:tr>
+                <w:trPr>
+                  <w:divId w:val="710030666"/>
+                  <w:tblCellSpacing w:w="15" w:type="dxa"/>
+                </w:trPr>
+                <w:tc>
+                  <w:tcPr>
+                    <w:tcW w:w="50" w:type="pct"/>
+                    <w:hideMark/>
+                  </w:tcPr>
+                  <w:p>
+                    <w:pPr>
+                      <w:pStyle w:val="Bibliography"/>
+                      <w:rPr>
+                        <w:noProof/>
+                      </w:rPr>
+                    </w:pPr>
+                    <w:r>
+                      <w:rPr>
+                        <w:noProof/>
+                      </w:rPr>
+                      <w:t xml:space="preserve">[3] </w:t>
+                    </w:r>
+                  </w:p>
+                </w:tc>
+                <w:tc>
+                  <w:tcPr>
+                    <w:tcW w:w="0" w:type="auto"/>
+                    <w:hideMark/>
+                  </w:tcPr>
+                  <w:p>
+                    <w:pPr>
+                      <w:pStyle w:val="Bibliography"/>
+                      <w:rPr>
+                        <w:noProof/>
+                      </w:rPr>
+                    </w:pPr>
+                    <w:r>
+                      <w:rPr>
+                        <w:noProof/>
+                      </w:rPr>
+                      <w:t>National Center for Biotechnology Information, "RefSeq," [Online]. Available: https://www.ncbi.nlm.nih.gov/refseq/about/.</w:t>
+                    </w:r>
+                  </w:p>
+                </w:tc>
+              </w:tr>
             </w:tbl>
             <w:p>
               <w:pPr>
-                <w:divId w:val="360055198"/>
+                <w:divId w:val="710030666"/>
                 <w:rPr>
                   <w:rFonts w:eastAsia="Times New Roman"/>
                   <w:noProof/>
@@ -4450,11 +5087,24 @@
     </b:Author>
     <b:RefOrder>2</b:RefOrder>
   </b:Source>
+  <b:Source>
+    <b:Tag>Nat1</b:Tag>
+    <b:SourceType>DocumentFromInternetSite</b:SourceType>
+    <b:Guid>{5F4681CF-0A9F-4275-B083-D7FBFB0C08AB}</b:Guid>
+    <b:Author>
+      <b:Author>
+        <b:Corporate>National Center for Biotechnology Information</b:Corporate>
+      </b:Author>
+    </b:Author>
+    <b:Title>RefSeq</b:Title>
+    <b:URL>https://www.ncbi.nlm.nih.gov/refseq/about/</b:URL>
+    <b:RefOrder>3</b:RefOrder>
+  </b:Source>
 </b:Sources>
 </file>
 
 <file path=customXml/itemProps1.xml><?xml version="1.0" encoding="utf-8"?>
-<ds:datastoreItem xmlns:ds="http://schemas.openxmlformats.org/officeDocument/2006/customXml" ds:itemID="{EC86A342-E5D3-4FE9-A75B-45C5E29C04BC}">
+<ds:datastoreItem xmlns:ds="http://schemas.openxmlformats.org/officeDocument/2006/customXml" ds:itemID="{0944CC9D-492E-401E-BE53-3CEB54C644CB}">
   <ds:schemaRefs>
     <ds:schemaRef ds:uri="http://schemas.openxmlformats.org/officeDocument/2006/bibliography"/>
   </ds:schemaRefs>

</xml_diff>